<commit_message>
Adds solutions of exercises related to Designing Algorithms chapter.
</commit_message>
<xml_diff>
--- a/2.Getting Started/2.3 Designing algorithms/DesigningAlgorithms.docx
+++ b/2.Getting Started/2.3 Designing algorithms/DesigningAlgorithms.docx
@@ -46,19 +46,7 @@
         <w:rPr>
           <w:b w:val="0"/>
         </w:rPr>
-        <w:t xml:space="preserve"> repeats this procedure, halving the size of the remaining portion of the sequence each time. Write pseudocode, either iterative or recursive, for binary search. Argue that the worst-case running time of binary search is </w:t>
-      </w:r>
-      <w:r>
-        <w:rPr>
-          <w:b w:val="0"/>
-        </w:rPr>
-        <w:t>Ѳ</w:t>
-      </w:r>
-      <w:r>
-        <w:rPr>
-          <w:b w:val="0"/>
-        </w:rPr>
-        <w:t>(lg n).</w:t>
+        <w:t xml:space="preserve"> repeats this procedure, halving the size of the remaining portion of the sequence each time. Write pseudocode, either iterative or recursive, for binary search. Argue that the worst-case running time of binary search is Ѳ(lg n).</w:t>
       </w:r>
     </w:p>
     <w:p>
@@ -66,12 +54,7 @@
         <w:pStyle w:val="ListParagraph"/>
       </w:pPr>
       <w:r>
-        <w:t>The Binary search is an algorithm based on divide-and-conque</w:t>
-      </w:r>
-      <w:bookmarkStart w:id="0" w:name="_GoBack"/>
-      <w:bookmarkEnd w:id="0"/>
-      <w:r>
-        <w:t xml:space="preserve">r design technique. Which means that on each iteration/division, the number of elements becomes </w:t>
+        <w:t xml:space="preserve">The Binary search is an algorithm based on divide-and-conquer design technique. Which means that on each iteration/division, the number of elements becomes </w:t>
       </w:r>
       <w:r>
         <w:rPr>
@@ -125,6 +108,9 @@
       </w:r>
     </w:p>
     <w:p>
+      <w:pPr>
+        <w:pStyle w:val="ListParagraph"/>
+      </w:pPr>
       <w:r>
         <w:t xml:space="preserve">It’s practically impossible to combine these two algorithms because Insertion sort is a sorting algorithm while Binary search is working over </w:t>
       </w:r>
@@ -140,6 +126,8 @@
         </w:rPr>
         <w:t xml:space="preserve"> sorted data.</w:t>
       </w:r>
+      <w:bookmarkStart w:id="0" w:name="_GoBack"/>
+      <w:bookmarkEnd w:id="0"/>
     </w:p>
     <w:sectPr>
       <w:pgSz w:w="12240" w:h="15840"/>

</xml_diff>